<commit_message>
Upload last code for project
</commit_message>
<xml_diff>
--- a/Docs/reports/JoystickWithMotorDoc.docx
+++ b/Docs/reports/JoystickWithMotorDoc.docx
@@ -227,8 +227,20 @@
           <w:ilvl w:val="0"/>
           <w:numId w:val="1"/>
         </w:numPr>
-      </w:pPr>
-      <w:r>
+        <w:rPr>
+          <w:b/>
+          <w:bCs/>
+          <w:sz w:val="32"/>
+          <w:szCs w:val="32"/>
+        </w:rPr>
+      </w:pPr>
+      <w:r>
+        <w:rPr>
+          <w:b/>
+          <w:bCs/>
+          <w:sz w:val="32"/>
+          <w:szCs w:val="32"/>
+        </w:rPr>
         <w:t>Explanations</w:t>
       </w:r>
     </w:p>
@@ -397,8 +409,20 @@
           <w:ilvl w:val="0"/>
           <w:numId w:val="1"/>
         </w:numPr>
-      </w:pPr>
-      <w:r>
+        <w:rPr>
+          <w:b/>
+          <w:bCs/>
+          <w:sz w:val="32"/>
+          <w:szCs w:val="32"/>
+        </w:rPr>
+      </w:pPr>
+      <w:r>
+        <w:rPr>
+          <w:b/>
+          <w:bCs/>
+          <w:sz w:val="32"/>
+          <w:szCs w:val="32"/>
+        </w:rPr>
         <w:t>Data Sheets</w:t>
       </w:r>
     </w:p>
@@ -459,13 +483,7 @@
         </w:numPr>
       </w:pPr>
       <w:r>
-        <w:t xml:space="preserve">IBT-2 pins </w:t>
-      </w:r>
-      <w:r>
-        <w:t>4 (</w:t>
-      </w:r>
-      <w:r>
-        <w:t>L_EN) to 5V power supply</w:t>
+        <w:t>IBT-2 pins 4 (L_EN) to 5V power supply</w:t>
       </w:r>
     </w:p>
     <w:p>
@@ -549,11 +567,15 @@
           <w:numId w:val="1"/>
         </w:numPr>
       </w:pPr>
-      <w:proofErr w:type="spellStart"/>
-      <w:r>
-        <w:t>JoyStick</w:t>
-      </w:r>
-      <w:proofErr w:type="spellEnd"/>
+      <w:r>
+        <w:t>Joy</w:t>
+      </w:r>
+      <w:r>
+        <w:t>s</w:t>
+      </w:r>
+      <w:r>
+        <w:t>tick</w:t>
+      </w:r>
     </w:p>
     <w:p>
       <w:pPr>
@@ -610,7 +632,126 @@
     </w:p>
     <w:p>
       <w:pPr>
-        <w:ind w:left="1440"/>
+        <w:pStyle w:val="ListParagraph"/>
+        <w:numPr>
+          <w:ilvl w:val="0"/>
+          <w:numId w:val="1"/>
+        </w:numPr>
+        <w:rPr>
+          <w:b/>
+          <w:bCs/>
+          <w:sz w:val="32"/>
+          <w:szCs w:val="32"/>
+        </w:rPr>
+      </w:pPr>
+      <w:r>
+        <w:rPr>
+          <w:b/>
+          <w:bCs/>
+          <w:sz w:val="32"/>
+          <w:szCs w:val="32"/>
+        </w:rPr>
+        <w:t>Code Link:</w:t>
+      </w:r>
+    </w:p>
+    <w:p>
+      <w:pPr>
+        <w:rPr>
+          <w:b/>
+          <w:bCs/>
+          <w:color w:val="467886" w:themeColor="hyperlink"/>
+          <w:u w:val="single"/>
+        </w:rPr>
+      </w:pPr>
+      <w:r>
+        <w:rPr>
+          <w:b/>
+          <w:bCs/>
+        </w:rPr>
+        <w:tab/>
+      </w:r>
+      <w:hyperlink r:id="rId8" w:history="1">
+        <w:r>
+          <w:rPr>
+            <w:rStyle w:val="Hyperlink"/>
+            <w:b/>
+            <w:bCs/>
+          </w:rPr>
+          <w:t>Graduation Project</w:t>
+        </w:r>
+      </w:hyperlink>
+    </w:p>
+    <w:p>
+      <w:pPr>
+        <w:rPr>
+          <w:rStyle w:val="Hyperlink"/>
+          <w:b/>
+          <w:bCs/>
+        </w:rPr>
+      </w:pPr>
+      <w:r>
+        <w:rPr>
+          <w:b/>
+          <w:bCs/>
+        </w:rPr>
+        <w:tab/>
+      </w:r>
+      <w:hyperlink r:id="rId9" w:history="1">
+        <w:r>
+          <w:rPr>
+            <w:rStyle w:val="Hyperlink"/>
+            <w:b/>
+            <w:bCs/>
+          </w:rPr>
+          <w:t>This Task Link</w:t>
+        </w:r>
+      </w:hyperlink>
+    </w:p>
+    <w:p>
+      <w:pPr>
+        <w:pStyle w:val="ListParagraph"/>
+        <w:numPr>
+          <w:ilvl w:val="0"/>
+          <w:numId w:val="1"/>
+        </w:numPr>
+        <w:rPr>
+          <w:b/>
+          <w:bCs/>
+          <w:sz w:val="32"/>
+          <w:szCs w:val="32"/>
+        </w:rPr>
+      </w:pPr>
+      <w:r>
+        <w:rPr>
+          <w:b/>
+          <w:bCs/>
+          <w:sz w:val="32"/>
+          <w:szCs w:val="32"/>
+        </w:rPr>
+        <w:t>What I learned</w:t>
+      </w:r>
+    </w:p>
+    <w:p>
+      <w:pPr>
+        <w:pStyle w:val="ListParagraph"/>
+      </w:pPr>
+      <w:r>
+        <w:t xml:space="preserve">In this </w:t>
+      </w:r>
+      <w:r>
+        <w:t xml:space="preserve">task </w:t>
+      </w:r>
+      <w:r>
+        <w:t>interfacing hardware (joystick and motor) with Arduino and using a motor driver to manage electrical requirements effectively.</w:t>
+      </w:r>
+    </w:p>
+    <w:p>
+      <w:pPr>
+        <w:pStyle w:val="ListParagraph"/>
+        <w:rPr>
+          <w:b/>
+          <w:bCs/>
+        </w:rPr>
       </w:pPr>
     </w:p>
     <w:p>
@@ -620,7 +761,7 @@
     </w:p>
     <w:p/>
     <w:sectPr>
-      <w:headerReference w:type="default" r:id="rId8"/>
+      <w:headerReference w:type="default" r:id="rId10"/>
       <w:pgSz w:w="12240" w:h="15840"/>
       <w:pgMar w:top="1350" w:right="990" w:bottom="720" w:left="810" w:header="720" w:footer="720" w:gutter="0"/>
       <w:pgBorders w:offsetFrom="page">
@@ -706,25 +847,7 @@
         <w:sz w:val="40"/>
         <w:szCs w:val="40"/>
       </w:rPr>
-      <w:t xml:space="preserve">Connect </w:t>
-    </w:r>
-    <w:r>
-      <w:rPr>
-        <w:b/>
-        <w:bCs/>
-        <w:sz w:val="40"/>
-        <w:szCs w:val="40"/>
-      </w:rPr>
-      <w:t>Joystick</w:t>
-    </w:r>
-    <w:r>
-      <w:rPr>
-        <w:b/>
-        <w:bCs/>
-        <w:sz w:val="40"/>
-        <w:szCs w:val="40"/>
-      </w:rPr>
-      <w:t xml:space="preserve"> with Motor</w:t>
+      <w:t>Connect Joystick with Motor</w:t>
     </w:r>
   </w:p>
   <w:p>
@@ -2133,6 +2256,29 @@
       <w:szCs w:val="20"/>
     </w:rPr>
   </w:style>
+  <w:style w:type="character" w:styleId="Hyperlink">
+    <w:name w:val="Hyperlink"/>
+    <w:basedOn w:val="DefaultParagraphFont"/>
+    <w:uiPriority w:val="99"/>
+    <w:unhideWhenUsed/>
+    <w:rsid w:val="00EF3F93"/>
+    <w:rPr>
+      <w:color w:val="467886" w:themeColor="hyperlink"/>
+      <w:u w:val="single"/>
+    </w:rPr>
+  </w:style>
+  <w:style w:type="character" w:styleId="UnresolvedMention">
+    <w:name w:val="Unresolved Mention"/>
+    <w:basedOn w:val="DefaultParagraphFont"/>
+    <w:uiPriority w:val="99"/>
+    <w:semiHidden/>
+    <w:unhideWhenUsed/>
+    <w:rsid w:val="00EF3F93"/>
+    <w:rPr>
+      <w:color w:val="605E5C"/>
+      <w:shd w:val="clear" w:color="auto" w:fill="E1DFDD"/>
+    </w:rPr>
+  </w:style>
 </w:styles>
 </file>
 

</xml_diff>